<commit_message>
kmlt diagramme de class w ptite modification use Case w drt modele relationnel fi memoire
</commit_message>
<xml_diff>
--- a/PFE_BOUAZIZ_BENALI.docx
+++ b/PFE_BOUAZIZ_BENALI.docx
@@ -6562,6 +6562,1607 @@
     </w:p>
     <w:p>
       <w:pPr>
+        <w:pStyle w:val="Paragraph"/>
+        <w:jc w:val="both"/>
+        <w:rPr>
+          <w:lang w:val="en-US"/>
+        </w:rPr>
+      </w:pPr>
+      <w:r>
+        <w:rPr>
+          <w:lang w:val="en-US"/>
+        </w:rPr>
+        <w:t>Client (</w:t>
+      </w:r>
+      <w:proofErr w:type="spellStart"/>
+      <w:r>
+        <w:rPr>
+          <w:u w:val="single"/>
+          <w:lang w:val="en-US"/>
+        </w:rPr>
+        <w:t>client_id</w:t>
+      </w:r>
+      <w:proofErr w:type="spellEnd"/>
+      <w:r>
+        <w:rPr>
+          <w:lang w:val="en-US"/>
+        </w:rPr>
+        <w:t xml:space="preserve">, </w:t>
+      </w:r>
+      <w:proofErr w:type="spellStart"/>
+      <w:r>
+        <w:rPr>
+          <w:lang w:val="en-US"/>
+        </w:rPr>
+        <w:t>first_name</w:t>
+      </w:r>
+      <w:proofErr w:type="spellEnd"/>
+      <w:r>
+        <w:rPr>
+          <w:lang w:val="en-US"/>
+        </w:rPr>
+        <w:t xml:space="preserve">, </w:t>
+      </w:r>
+      <w:proofErr w:type="spellStart"/>
+      <w:r>
+        <w:rPr>
+          <w:lang w:val="en-US"/>
+        </w:rPr>
+        <w:t>last_name</w:t>
+      </w:r>
+      <w:proofErr w:type="spellEnd"/>
+      <w:r>
+        <w:rPr>
+          <w:lang w:val="en-US"/>
+        </w:rPr>
+        <w:t xml:space="preserve">, email, </w:t>
+      </w:r>
+      <w:proofErr w:type="spellStart"/>
+      <w:r>
+        <w:rPr>
+          <w:lang w:val="en-US"/>
+        </w:rPr>
+        <w:t>googleId</w:t>
+      </w:r>
+      <w:proofErr w:type="spellEnd"/>
+      <w:r>
+        <w:rPr>
+          <w:lang w:val="en-US"/>
+        </w:rPr>
+        <w:t>, password, wilaya, city,</w:t>
+      </w:r>
+      <w:r>
+        <w:rPr>
+          <w:lang w:val="en-US"/>
+        </w:rPr>
+        <w:t xml:space="preserve"> </w:t>
+      </w:r>
+      <w:r>
+        <w:rPr>
+          <w:lang w:val="en-US"/>
+        </w:rPr>
+        <w:t>verified)</w:t>
+      </w:r>
+    </w:p>
+    <w:p>
+      <w:pPr>
+        <w:pStyle w:val="Paragraph"/>
+        <w:jc w:val="both"/>
+      </w:pPr>
+      <w:proofErr w:type="spellStart"/>
+      <w:r>
+        <w:t>SavedProfessionnel</w:t>
+      </w:r>
+      <w:proofErr w:type="spellEnd"/>
+      <w:r>
+        <w:t xml:space="preserve"> (</w:t>
+      </w:r>
+      <w:proofErr w:type="spellStart"/>
+      <w:r>
+        <w:rPr>
+          <w:u w:val="single"/>
+        </w:rPr>
+        <w:t>savedProfessionnel_id</w:t>
+      </w:r>
+      <w:proofErr w:type="spellEnd"/>
+      <w:r>
+        <w:t>,</w:t>
+      </w:r>
+      <w:r>
+        <w:rPr>
+          <w:u w:val="single"/>
+        </w:rPr>
+        <w:t xml:space="preserve"> </w:t>
+      </w:r>
+      <w:proofErr w:type="spellStart"/>
+      <w:r>
+        <w:rPr>
+          <w:u w:val="single"/>
+        </w:rPr>
+        <w:t>client_id</w:t>
+      </w:r>
+      <w:proofErr w:type="spellEnd"/>
+      <w:r>
+        <w:t>*,</w:t>
+      </w:r>
+      <w:r>
+        <w:t xml:space="preserve"> </w:t>
+      </w:r>
+      <w:proofErr w:type="spellStart"/>
+      <w:r>
+        <w:t>professionnel</w:t>
+      </w:r>
+      <w:r>
+        <w:rPr>
+          <w:u w:val="single"/>
+        </w:rPr>
+        <w:t>_</w:t>
+      </w:r>
+      <w:r>
+        <w:t>id</w:t>
+      </w:r>
+      <w:proofErr w:type="spellEnd"/>
+      <w:r>
+        <w:t>*</w:t>
+      </w:r>
+      <w:r>
+        <w:t>)</w:t>
+      </w:r>
+    </w:p>
+    <w:p>
+      <w:pPr>
+        <w:pStyle w:val="Paragraph"/>
+        <w:jc w:val="both"/>
+        <w:rPr>
+          <w:lang w:val="en-US"/>
+        </w:rPr>
+      </w:pPr>
+      <w:proofErr w:type="spellStart"/>
+      <w:r>
+        <w:rPr>
+          <w:lang w:val="en-US"/>
+        </w:rPr>
+        <w:t>Professionnel</w:t>
+      </w:r>
+      <w:proofErr w:type="spellEnd"/>
+      <w:r>
+        <w:rPr>
+          <w:lang w:val="en-US"/>
+        </w:rPr>
+        <w:t xml:space="preserve"> (</w:t>
+      </w:r>
+      <w:proofErr w:type="spellStart"/>
+      <w:r>
+        <w:rPr>
+          <w:u w:val="single"/>
+          <w:lang w:val="en-US"/>
+        </w:rPr>
+        <w:t>professionnel_id</w:t>
+      </w:r>
+      <w:proofErr w:type="spellEnd"/>
+      <w:r>
+        <w:rPr>
+          <w:lang w:val="en-US"/>
+        </w:rPr>
+        <w:t xml:space="preserve">, </w:t>
+      </w:r>
+      <w:proofErr w:type="spellStart"/>
+      <w:r>
+        <w:rPr>
+          <w:lang w:val="en-US"/>
+        </w:rPr>
+        <w:t>first_name</w:t>
+      </w:r>
+      <w:proofErr w:type="spellEnd"/>
+      <w:r>
+        <w:rPr>
+          <w:lang w:val="en-US"/>
+        </w:rPr>
+        <w:t xml:space="preserve">, </w:t>
+      </w:r>
+      <w:proofErr w:type="spellStart"/>
+      <w:r>
+        <w:rPr>
+          <w:lang w:val="en-US"/>
+        </w:rPr>
+        <w:t>last_name</w:t>
+      </w:r>
+      <w:proofErr w:type="spellEnd"/>
+      <w:r>
+        <w:rPr>
+          <w:lang w:val="en-US"/>
+        </w:rPr>
+        <w:t xml:space="preserve">, email, </w:t>
+      </w:r>
+      <w:proofErr w:type="spellStart"/>
+      <w:r>
+        <w:rPr>
+          <w:lang w:val="en-US"/>
+        </w:rPr>
+        <w:t>googleId</w:t>
+      </w:r>
+      <w:proofErr w:type="spellEnd"/>
+      <w:r>
+        <w:rPr>
+          <w:lang w:val="en-US"/>
+        </w:rPr>
+        <w:t>, password, wilaya, city, description)</w:t>
+      </w:r>
+    </w:p>
+    <w:p>
+      <w:pPr>
+        <w:pStyle w:val="Paragraph"/>
+        <w:jc w:val="both"/>
+        <w:rPr>
+          <w:lang w:val="en-US"/>
+        </w:rPr>
+      </w:pPr>
+      <w:proofErr w:type="gramStart"/>
+      <w:r>
+        <w:rPr>
+          <w:lang w:val="en-US"/>
+        </w:rPr>
+        <w:t>Profile</w:t>
+      </w:r>
+      <w:r>
+        <w:rPr>
+          <w:lang w:val="en-US"/>
+        </w:rPr>
+        <w:t>(</w:t>
+      </w:r>
+      <w:proofErr w:type="spellStart"/>
+      <w:proofErr w:type="gramEnd"/>
+      <w:r>
+        <w:rPr>
+          <w:u w:val="single"/>
+          <w:lang w:val="en-US"/>
+        </w:rPr>
+        <w:t>profile_id</w:t>
+      </w:r>
+      <w:proofErr w:type="spellEnd"/>
+      <w:r>
+        <w:rPr>
+          <w:lang w:val="en-US"/>
+        </w:rPr>
+        <w:t>,</w:t>
+      </w:r>
+      <w:r>
+        <w:rPr>
+          <w:lang w:val="en-US"/>
+        </w:rPr>
+        <w:t xml:space="preserve"> </w:t>
+      </w:r>
+      <w:proofErr w:type="spellStart"/>
+      <w:r>
+        <w:rPr>
+          <w:u w:val="single"/>
+          <w:lang w:val="en-US"/>
+        </w:rPr>
+        <w:t>professionnel_id</w:t>
+      </w:r>
+      <w:proofErr w:type="spellEnd"/>
+      <w:r>
+        <w:rPr>
+          <w:lang w:val="en-US"/>
+        </w:rPr>
+        <w:t>*,</w:t>
+      </w:r>
+      <w:r>
+        <w:rPr>
+          <w:lang w:val="en-US"/>
+        </w:rPr>
+        <w:t xml:space="preserve"> </w:t>
+      </w:r>
+      <w:proofErr w:type="spellStart"/>
+      <w:r>
+        <w:rPr>
+          <w:lang w:val="en-US"/>
+        </w:rPr>
+        <w:t>streetAdress</w:t>
+      </w:r>
+      <w:proofErr w:type="spellEnd"/>
+      <w:r>
+        <w:rPr>
+          <w:lang w:val="en-US"/>
+        </w:rPr>
+        <w:t>,</w:t>
+      </w:r>
+      <w:r>
+        <w:rPr>
+          <w:lang w:val="en-US"/>
+        </w:rPr>
+        <w:t xml:space="preserve"> </w:t>
+      </w:r>
+      <w:r>
+        <w:rPr>
+          <w:lang w:val="en-US"/>
+        </w:rPr>
+        <w:t>added,</w:t>
+      </w:r>
+      <w:r>
+        <w:rPr>
+          <w:lang w:val="en-US"/>
+        </w:rPr>
+        <w:t xml:space="preserve"> </w:t>
+      </w:r>
+      <w:proofErr w:type="spellStart"/>
+      <w:r>
+        <w:rPr>
+          <w:lang w:val="en-US"/>
+        </w:rPr>
+        <w:t>roletitle</w:t>
+      </w:r>
+      <w:proofErr w:type="spellEnd"/>
+      <w:r>
+        <w:rPr>
+          <w:lang w:val="en-US"/>
+        </w:rPr>
+        <w:t>,</w:t>
+      </w:r>
+      <w:r>
+        <w:rPr>
+          <w:lang w:val="en-US"/>
+        </w:rPr>
+        <w:t xml:space="preserve"> </w:t>
+      </w:r>
+      <w:r>
+        <w:rPr>
+          <w:lang w:val="en-US"/>
+        </w:rPr>
+        <w:t>category,</w:t>
+      </w:r>
+      <w:r>
+        <w:rPr>
+          <w:lang w:val="en-US"/>
+        </w:rPr>
+        <w:t xml:space="preserve"> </w:t>
+      </w:r>
+      <w:proofErr w:type="spellStart"/>
+      <w:r>
+        <w:rPr>
+          <w:lang w:val="en-US"/>
+        </w:rPr>
+        <w:t>subCategory</w:t>
+      </w:r>
+      <w:proofErr w:type="spellEnd"/>
+      <w:r>
+        <w:rPr>
+          <w:lang w:val="en-US"/>
+        </w:rPr>
+        <w:t>,</w:t>
+      </w:r>
+      <w:r>
+        <w:rPr>
+          <w:lang w:val="en-US"/>
+        </w:rPr>
+        <w:t xml:space="preserve"> </w:t>
+      </w:r>
+      <w:r>
+        <w:rPr>
+          <w:lang w:val="en-US"/>
+        </w:rPr>
+        <w:t>Bio,</w:t>
+      </w:r>
+      <w:r>
+        <w:rPr>
+          <w:lang w:val="en-US"/>
+        </w:rPr>
+        <w:t xml:space="preserve"> </w:t>
+      </w:r>
+      <w:proofErr w:type="spellStart"/>
+      <w:r>
+        <w:rPr>
+          <w:lang w:val="en-US"/>
+        </w:rPr>
+        <w:t>dateBirthday_jour</w:t>
+      </w:r>
+      <w:proofErr w:type="spellEnd"/>
+      <w:r>
+        <w:rPr>
+          <w:lang w:val="en-US"/>
+        </w:rPr>
+        <w:t>,</w:t>
+      </w:r>
+      <w:r>
+        <w:rPr>
+          <w:lang w:val="en-US"/>
+        </w:rPr>
+        <w:t xml:space="preserve"> </w:t>
+      </w:r>
+      <w:proofErr w:type="spellStart"/>
+      <w:r>
+        <w:rPr>
+          <w:lang w:val="en-US"/>
+        </w:rPr>
+        <w:t>dateBirthday_mois</w:t>
+      </w:r>
+      <w:proofErr w:type="spellEnd"/>
+      <w:r>
+        <w:rPr>
+          <w:lang w:val="en-US"/>
+        </w:rPr>
+        <w:t>,</w:t>
+      </w:r>
+      <w:r>
+        <w:rPr>
+          <w:lang w:val="en-US"/>
+        </w:rPr>
+        <w:t xml:space="preserve"> </w:t>
+      </w:r>
+      <w:proofErr w:type="spellStart"/>
+      <w:r>
+        <w:rPr>
+          <w:lang w:val="en-US"/>
+        </w:rPr>
+        <w:t>dateBirthday_anne</w:t>
+      </w:r>
+      <w:proofErr w:type="spellEnd"/>
+      <w:r>
+        <w:rPr>
+          <w:lang w:val="en-US"/>
+        </w:rPr>
+        <w:t>)</w:t>
+      </w:r>
+    </w:p>
+    <w:p>
+      <w:pPr>
+        <w:pStyle w:val="Paragraph"/>
+        <w:jc w:val="both"/>
+        <w:rPr>
+          <w:lang w:val="en-US"/>
+        </w:rPr>
+      </w:pPr>
+      <w:proofErr w:type="spellStart"/>
+      <w:r>
+        <w:rPr>
+          <w:lang w:val="en-US"/>
+        </w:rPr>
+        <w:t>ProfileEmployment</w:t>
+      </w:r>
+      <w:proofErr w:type="spellEnd"/>
+      <w:r>
+        <w:rPr>
+          <w:lang w:val="en-US"/>
+        </w:rPr>
+        <w:t xml:space="preserve"> (</w:t>
+      </w:r>
+      <w:proofErr w:type="spellStart"/>
+      <w:r>
+        <w:rPr>
+          <w:u w:val="single"/>
+          <w:lang w:val="en-US"/>
+        </w:rPr>
+        <w:t>profileEmployment_id</w:t>
+      </w:r>
+      <w:proofErr w:type="spellEnd"/>
+      <w:r>
+        <w:rPr>
+          <w:lang w:val="en-US"/>
+        </w:rPr>
+        <w:t>,</w:t>
+      </w:r>
+      <w:r>
+        <w:rPr>
+          <w:u w:val="single"/>
+          <w:lang w:val="en-US"/>
+        </w:rPr>
+        <w:t xml:space="preserve"> </w:t>
+      </w:r>
+      <w:proofErr w:type="spellStart"/>
+      <w:r>
+        <w:rPr>
+          <w:u w:val="single"/>
+          <w:lang w:val="en-US"/>
+        </w:rPr>
+        <w:t>profile_id</w:t>
+      </w:r>
+      <w:proofErr w:type="spellEnd"/>
+      <w:r>
+        <w:rPr>
+          <w:u w:val="single"/>
+          <w:lang w:val="en-US"/>
+        </w:rPr>
+        <w:t>*,</w:t>
+      </w:r>
+      <w:r>
+        <w:rPr>
+          <w:u w:val="single"/>
+          <w:lang w:val="en-US"/>
+        </w:rPr>
+        <w:t xml:space="preserve"> </w:t>
+      </w:r>
+      <w:proofErr w:type="spellStart"/>
+      <w:r>
+        <w:rPr>
+          <w:u w:val="single"/>
+          <w:lang w:val="en-US"/>
+        </w:rPr>
+        <w:t>professionnel_id</w:t>
+      </w:r>
+      <w:proofErr w:type="spellEnd"/>
+      <w:r>
+        <w:rPr>
+          <w:lang w:val="en-US"/>
+        </w:rPr>
+        <w:t>*</w:t>
+      </w:r>
+      <w:proofErr w:type="gramStart"/>
+      <w:r>
+        <w:rPr>
+          <w:lang w:val="en-US"/>
+        </w:rPr>
+        <w:t xml:space="preserve">, </w:t>
+      </w:r>
+      <w:r>
+        <w:rPr>
+          <w:lang w:val="en-US"/>
+        </w:rPr>
+        <w:t xml:space="preserve"> </w:t>
+      </w:r>
+      <w:r>
+        <w:rPr>
+          <w:lang w:val="en-US"/>
+        </w:rPr>
+        <w:t>title</w:t>
+      </w:r>
+      <w:proofErr w:type="gramEnd"/>
+      <w:r>
+        <w:rPr>
+          <w:lang w:val="en-US"/>
+        </w:rPr>
+        <w:t>,</w:t>
+      </w:r>
+      <w:r>
+        <w:rPr>
+          <w:lang w:val="en-US"/>
+        </w:rPr>
+        <w:t xml:space="preserve"> </w:t>
+      </w:r>
+      <w:r>
+        <w:rPr>
+          <w:lang w:val="en-US"/>
+        </w:rPr>
+        <w:t>company,</w:t>
+      </w:r>
+      <w:r>
+        <w:rPr>
+          <w:lang w:val="en-US"/>
+        </w:rPr>
+        <w:t xml:space="preserve"> </w:t>
+      </w:r>
+      <w:r>
+        <w:rPr>
+          <w:lang w:val="en-US"/>
+        </w:rPr>
+        <w:t>Location,</w:t>
+      </w:r>
+      <w:r>
+        <w:rPr>
+          <w:lang w:val="en-US"/>
+        </w:rPr>
+        <w:t xml:space="preserve"> </w:t>
+      </w:r>
+      <w:proofErr w:type="spellStart"/>
+      <w:r>
+        <w:rPr>
+          <w:lang w:val="en-US"/>
+        </w:rPr>
+        <w:t>currentlyIn</w:t>
+      </w:r>
+      <w:proofErr w:type="spellEnd"/>
+      <w:r>
+        <w:rPr>
+          <w:lang w:val="en-US"/>
+        </w:rPr>
+        <w:t>,</w:t>
+      </w:r>
+      <w:r>
+        <w:rPr>
+          <w:lang w:val="en-US"/>
+        </w:rPr>
+        <w:t xml:space="preserve"> </w:t>
+      </w:r>
+      <w:proofErr w:type="spellStart"/>
+      <w:r>
+        <w:rPr>
+          <w:lang w:val="en-US"/>
+        </w:rPr>
+        <w:t>start_month</w:t>
+      </w:r>
+      <w:proofErr w:type="spellEnd"/>
+      <w:r>
+        <w:rPr>
+          <w:lang w:val="en-US"/>
+        </w:rPr>
+        <w:t>,</w:t>
+      </w:r>
+      <w:r>
+        <w:rPr>
+          <w:lang w:val="en-US"/>
+        </w:rPr>
+        <w:t xml:space="preserve"> </w:t>
+      </w:r>
+      <w:proofErr w:type="spellStart"/>
+      <w:r>
+        <w:rPr>
+          <w:lang w:val="en-US"/>
+        </w:rPr>
+        <w:t>start_year</w:t>
+      </w:r>
+      <w:proofErr w:type="spellEnd"/>
+      <w:r>
+        <w:rPr>
+          <w:lang w:val="en-US"/>
+        </w:rPr>
+        <w:t>,</w:t>
+      </w:r>
+      <w:r>
+        <w:rPr>
+          <w:lang w:val="en-US"/>
+        </w:rPr>
+        <w:t xml:space="preserve"> </w:t>
+      </w:r>
+      <w:proofErr w:type="spellStart"/>
+      <w:r>
+        <w:rPr>
+          <w:lang w:val="en-US"/>
+        </w:rPr>
+        <w:t>end_month</w:t>
+      </w:r>
+      <w:proofErr w:type="spellEnd"/>
+      <w:r>
+        <w:rPr>
+          <w:lang w:val="en-US"/>
+        </w:rPr>
+        <w:t>,</w:t>
+      </w:r>
+      <w:r>
+        <w:rPr>
+          <w:lang w:val="en-US"/>
+        </w:rPr>
+        <w:t xml:space="preserve"> </w:t>
+      </w:r>
+      <w:proofErr w:type="spellStart"/>
+      <w:r>
+        <w:rPr>
+          <w:lang w:val="en-US"/>
+        </w:rPr>
+        <w:t>end_year</w:t>
+      </w:r>
+      <w:proofErr w:type="spellEnd"/>
+      <w:r>
+        <w:rPr>
+          <w:lang w:val="en-US"/>
+        </w:rPr>
+        <w:t>,</w:t>
+      </w:r>
+      <w:r>
+        <w:rPr>
+          <w:lang w:val="en-US"/>
+        </w:rPr>
+        <w:t xml:space="preserve"> </w:t>
+      </w:r>
+      <w:r>
+        <w:rPr>
+          <w:lang w:val="en-US"/>
+        </w:rPr>
+        <w:t>description)</w:t>
+      </w:r>
+    </w:p>
+    <w:p>
+      <w:pPr>
+        <w:pStyle w:val="Paragraph"/>
+        <w:jc w:val="both"/>
+        <w:rPr>
+          <w:lang w:val="en-US"/>
+        </w:rPr>
+      </w:pPr>
+      <w:proofErr w:type="spellStart"/>
+      <w:r>
+        <w:rPr>
+          <w:lang w:val="en-US"/>
+        </w:rPr>
+        <w:lastRenderedPageBreak/>
+        <w:t>ProfileExperience</w:t>
+      </w:r>
+      <w:proofErr w:type="spellEnd"/>
+      <w:r>
+        <w:rPr>
+          <w:lang w:val="en-US"/>
+        </w:rPr>
+        <w:t xml:space="preserve"> (</w:t>
+      </w:r>
+      <w:proofErr w:type="spellStart"/>
+      <w:r>
+        <w:rPr>
+          <w:lang w:val="en-US"/>
+        </w:rPr>
+        <w:t>profileExperience_id</w:t>
+      </w:r>
+      <w:proofErr w:type="spellEnd"/>
+      <w:r>
+        <w:rPr>
+          <w:lang w:val="en-US"/>
+        </w:rPr>
+        <w:t>,</w:t>
+      </w:r>
+      <w:r>
+        <w:rPr>
+          <w:u w:val="single"/>
+          <w:lang w:val="en-US"/>
+        </w:rPr>
+        <w:t xml:space="preserve"> </w:t>
+      </w:r>
+      <w:proofErr w:type="spellStart"/>
+      <w:r>
+        <w:rPr>
+          <w:u w:val="single"/>
+          <w:lang w:val="en-US"/>
+        </w:rPr>
+        <w:t>profile_id</w:t>
+      </w:r>
+      <w:proofErr w:type="spellEnd"/>
+      <w:r>
+        <w:rPr>
+          <w:lang w:val="en-US"/>
+        </w:rPr>
+        <w:t>*</w:t>
+      </w:r>
+      <w:r>
+        <w:rPr>
+          <w:u w:val="single"/>
+          <w:lang w:val="en-US"/>
+        </w:rPr>
+        <w:t>,</w:t>
+      </w:r>
+      <w:r>
+        <w:rPr>
+          <w:u w:val="single"/>
+          <w:lang w:val="en-US"/>
+        </w:rPr>
+        <w:t xml:space="preserve"> </w:t>
+      </w:r>
+      <w:proofErr w:type="spellStart"/>
+      <w:r>
+        <w:rPr>
+          <w:u w:val="single"/>
+          <w:lang w:val="en-US"/>
+        </w:rPr>
+        <w:t>professionnel_id</w:t>
+      </w:r>
+      <w:proofErr w:type="spellEnd"/>
+      <w:r>
+        <w:rPr>
+          <w:lang w:val="en-US"/>
+        </w:rPr>
+        <w:t>*,</w:t>
+      </w:r>
+      <w:r>
+        <w:rPr>
+          <w:lang w:val="en-US"/>
+        </w:rPr>
+        <w:t xml:space="preserve"> </w:t>
+      </w:r>
+      <w:r>
+        <w:rPr>
+          <w:lang w:val="en-US"/>
+        </w:rPr>
+        <w:t>title,</w:t>
+      </w:r>
+      <w:r>
+        <w:rPr>
+          <w:lang w:val="en-US"/>
+        </w:rPr>
+        <w:t xml:space="preserve"> </w:t>
+      </w:r>
+      <w:r>
+        <w:rPr>
+          <w:lang w:val="en-US"/>
+        </w:rPr>
+        <w:t>description)</w:t>
+      </w:r>
+    </w:p>
+    <w:p>
+      <w:pPr>
+        <w:pStyle w:val="Paragraph"/>
+        <w:jc w:val="both"/>
+        <w:rPr>
+          <w:lang w:val="en-US"/>
+        </w:rPr>
+      </w:pPr>
+      <w:proofErr w:type="spellStart"/>
+      <w:r>
+        <w:rPr>
+          <w:lang w:val="en-US"/>
+        </w:rPr>
+        <w:t>ProfileEducation</w:t>
+      </w:r>
+      <w:proofErr w:type="spellEnd"/>
+      <w:r>
+        <w:rPr>
+          <w:lang w:val="en-US"/>
+        </w:rPr>
+        <w:t xml:space="preserve"> </w:t>
+      </w:r>
+      <w:r>
+        <w:rPr>
+          <w:lang w:val="en-US"/>
+        </w:rPr>
+        <w:t>(</w:t>
+      </w:r>
+      <w:proofErr w:type="spellStart"/>
+      <w:r>
+        <w:rPr>
+          <w:u w:val="single"/>
+          <w:lang w:val="en-US"/>
+        </w:rPr>
+        <w:t>profileEducation_id</w:t>
+      </w:r>
+      <w:proofErr w:type="spellEnd"/>
+      <w:r>
+        <w:rPr>
+          <w:lang w:val="en-US"/>
+        </w:rPr>
+        <w:t>,</w:t>
+      </w:r>
+      <w:r>
+        <w:rPr>
+          <w:u w:val="single"/>
+          <w:lang w:val="en-US"/>
+        </w:rPr>
+        <w:t xml:space="preserve"> </w:t>
+      </w:r>
+      <w:proofErr w:type="spellStart"/>
+      <w:r>
+        <w:rPr>
+          <w:u w:val="single"/>
+          <w:lang w:val="en-US"/>
+        </w:rPr>
+        <w:t>profile_id</w:t>
+      </w:r>
+      <w:proofErr w:type="spellEnd"/>
+      <w:r>
+        <w:rPr>
+          <w:lang w:val="en-US"/>
+        </w:rPr>
+        <w:t>*</w:t>
+      </w:r>
+      <w:r>
+        <w:rPr>
+          <w:u w:val="single"/>
+          <w:lang w:val="en-US"/>
+        </w:rPr>
+        <w:t>,</w:t>
+      </w:r>
+      <w:r>
+        <w:rPr>
+          <w:u w:val="single"/>
+          <w:lang w:val="en-US"/>
+        </w:rPr>
+        <w:t xml:space="preserve"> </w:t>
+      </w:r>
+      <w:proofErr w:type="spellStart"/>
+      <w:r>
+        <w:rPr>
+          <w:u w:val="single"/>
+          <w:lang w:val="en-US"/>
+        </w:rPr>
+        <w:t>professionnel_id</w:t>
+      </w:r>
+      <w:proofErr w:type="spellEnd"/>
+      <w:r>
+        <w:rPr>
+          <w:lang w:val="en-US"/>
+        </w:rPr>
+        <w:t>*</w:t>
+      </w:r>
+      <w:proofErr w:type="gramStart"/>
+      <w:r>
+        <w:rPr>
+          <w:lang w:val="en-US"/>
+        </w:rPr>
+        <w:t xml:space="preserve">, </w:t>
+      </w:r>
+      <w:r>
+        <w:rPr>
+          <w:lang w:val="en-US"/>
+        </w:rPr>
+        <w:t xml:space="preserve"> </w:t>
+      </w:r>
+      <w:proofErr w:type="spellStart"/>
+      <w:r>
+        <w:rPr>
+          <w:lang w:val="en-US"/>
+        </w:rPr>
+        <w:t>school</w:t>
+      </w:r>
+      <w:proofErr w:type="gramEnd"/>
+      <w:r>
+        <w:rPr>
+          <w:lang w:val="en-US"/>
+        </w:rPr>
+        <w:t>,degree</w:t>
+      </w:r>
+      <w:proofErr w:type="spellEnd"/>
+      <w:r>
+        <w:rPr>
+          <w:lang w:val="en-US"/>
+        </w:rPr>
+        <w:t>,</w:t>
+      </w:r>
+      <w:r>
+        <w:rPr>
+          <w:lang w:val="en-US"/>
+        </w:rPr>
+        <w:t xml:space="preserve"> </w:t>
+      </w:r>
+      <w:proofErr w:type="spellStart"/>
+      <w:r>
+        <w:rPr>
+          <w:lang w:val="en-US"/>
+        </w:rPr>
+        <w:t>fieldOfStudy</w:t>
+      </w:r>
+      <w:proofErr w:type="spellEnd"/>
+      <w:r>
+        <w:rPr>
+          <w:lang w:val="en-US"/>
+        </w:rPr>
+        <w:t>,</w:t>
+      </w:r>
+      <w:r>
+        <w:rPr>
+          <w:lang w:val="en-US"/>
+        </w:rPr>
+        <w:t xml:space="preserve"> </w:t>
+      </w:r>
+      <w:proofErr w:type="spellStart"/>
+      <w:r>
+        <w:rPr>
+          <w:lang w:val="en-US"/>
+        </w:rPr>
+        <w:t>start_date,end_date</w:t>
+      </w:r>
+      <w:proofErr w:type="spellEnd"/>
+      <w:r>
+        <w:rPr>
+          <w:lang w:val="en-US"/>
+        </w:rPr>
+        <w:t>,</w:t>
+      </w:r>
+      <w:r>
+        <w:rPr>
+          <w:lang w:val="en-US"/>
+        </w:rPr>
+        <w:t xml:space="preserve"> </w:t>
+      </w:r>
+      <w:r>
+        <w:rPr>
+          <w:lang w:val="en-US"/>
+        </w:rPr>
+        <w:t>description)</w:t>
+      </w:r>
+    </w:p>
+    <w:p>
+      <w:pPr>
+        <w:pStyle w:val="Paragraph"/>
+        <w:jc w:val="both"/>
+        <w:rPr>
+          <w:lang w:val="en-US"/>
+        </w:rPr>
+      </w:pPr>
+      <w:proofErr w:type="spellStart"/>
+      <w:r>
+        <w:rPr>
+          <w:lang w:val="en-US"/>
+        </w:rPr>
+        <w:t>ProfilePhotoProfile</w:t>
+      </w:r>
+      <w:proofErr w:type="spellEnd"/>
+      <w:r>
+        <w:rPr>
+          <w:lang w:val="en-US"/>
+        </w:rPr>
+        <w:t xml:space="preserve"> (</w:t>
+      </w:r>
+      <w:proofErr w:type="spellStart"/>
+      <w:r>
+        <w:rPr>
+          <w:u w:val="single"/>
+          <w:lang w:val="en-US"/>
+        </w:rPr>
+        <w:t>profilePhotoProfile_id</w:t>
+      </w:r>
+      <w:proofErr w:type="spellEnd"/>
+      <w:r>
+        <w:rPr>
+          <w:lang w:val="en-US"/>
+        </w:rPr>
+        <w:t>,</w:t>
+      </w:r>
+      <w:r>
+        <w:rPr>
+          <w:u w:val="single"/>
+          <w:lang w:val="en-US"/>
+        </w:rPr>
+        <w:t xml:space="preserve"> </w:t>
+      </w:r>
+      <w:proofErr w:type="spellStart"/>
+      <w:r>
+        <w:rPr>
+          <w:u w:val="single"/>
+          <w:lang w:val="en-US"/>
+        </w:rPr>
+        <w:t>profile_id</w:t>
+      </w:r>
+      <w:proofErr w:type="spellEnd"/>
+      <w:r>
+        <w:rPr>
+          <w:u w:val="single"/>
+          <w:lang w:val="en-US"/>
+        </w:rPr>
+        <w:t>*</w:t>
+      </w:r>
+      <w:r>
+        <w:rPr>
+          <w:u w:val="single"/>
+          <w:lang w:val="en-US"/>
+        </w:rPr>
+        <w:t>,</w:t>
+      </w:r>
+      <w:r>
+        <w:rPr>
+          <w:u w:val="single"/>
+          <w:lang w:val="en-US"/>
+        </w:rPr>
+        <w:t xml:space="preserve"> </w:t>
+      </w:r>
+      <w:proofErr w:type="spellStart"/>
+      <w:r>
+        <w:rPr>
+          <w:u w:val="single"/>
+          <w:lang w:val="en-US"/>
+        </w:rPr>
+        <w:t>professionnel_id</w:t>
+      </w:r>
+      <w:proofErr w:type="spellEnd"/>
+      <w:r>
+        <w:rPr>
+          <w:lang w:val="en-US"/>
+        </w:rPr>
+        <w:t>*</w:t>
+      </w:r>
+      <w:proofErr w:type="gramStart"/>
+      <w:r>
+        <w:rPr>
+          <w:lang w:val="en-US"/>
+        </w:rPr>
+        <w:t xml:space="preserve">, </w:t>
+      </w:r>
+      <w:r>
+        <w:rPr>
+          <w:lang w:val="en-US"/>
+        </w:rPr>
+        <w:t xml:space="preserve"> </w:t>
+      </w:r>
+      <w:proofErr w:type="spellStart"/>
+      <w:r>
+        <w:rPr>
+          <w:lang w:val="en-US"/>
+        </w:rPr>
+        <w:t>url</w:t>
+      </w:r>
+      <w:proofErr w:type="spellEnd"/>
+      <w:proofErr w:type="gramEnd"/>
+      <w:r>
+        <w:rPr>
+          <w:lang w:val="en-US"/>
+        </w:rPr>
+        <w:t>,</w:t>
+      </w:r>
+      <w:r>
+        <w:rPr>
+          <w:lang w:val="en-US"/>
+        </w:rPr>
+        <w:t xml:space="preserve"> </w:t>
+      </w:r>
+      <w:r>
+        <w:rPr>
+          <w:lang w:val="en-US"/>
+        </w:rPr>
+        <w:t>filename)</w:t>
+      </w:r>
+    </w:p>
+    <w:p>
+      <w:pPr>
+        <w:pStyle w:val="Paragraph"/>
+        <w:jc w:val="both"/>
+        <w:rPr>
+          <w:lang w:val="en-US"/>
+        </w:rPr>
+      </w:pPr>
+      <w:proofErr w:type="spellStart"/>
+      <w:r>
+        <w:rPr>
+          <w:lang w:val="en-US"/>
+        </w:rPr>
+        <w:t>SavedJob</w:t>
+      </w:r>
+      <w:proofErr w:type="spellEnd"/>
+      <w:r>
+        <w:rPr>
+          <w:lang w:val="en-US"/>
+        </w:rPr>
+        <w:t xml:space="preserve"> (</w:t>
+      </w:r>
+      <w:proofErr w:type="spellStart"/>
+      <w:r>
+        <w:rPr>
+          <w:u w:val="single"/>
+          <w:lang w:val="en-US"/>
+        </w:rPr>
+        <w:t>savedJob_id</w:t>
+      </w:r>
+      <w:proofErr w:type="spellEnd"/>
+      <w:r>
+        <w:rPr>
+          <w:u w:val="single"/>
+          <w:lang w:val="en-US"/>
+        </w:rPr>
+        <w:t>,</w:t>
+      </w:r>
+      <w:r>
+        <w:rPr>
+          <w:u w:val="single"/>
+          <w:lang w:val="en-US"/>
+        </w:rPr>
+        <w:t xml:space="preserve"> </w:t>
+      </w:r>
+      <w:proofErr w:type="spellStart"/>
+      <w:r>
+        <w:rPr>
+          <w:u w:val="single"/>
+          <w:lang w:val="en-US"/>
+        </w:rPr>
+        <w:t>profile_id</w:t>
+      </w:r>
+      <w:proofErr w:type="spellEnd"/>
+      <w:r>
+        <w:rPr>
+          <w:lang w:val="en-US"/>
+        </w:rPr>
+        <w:t>*</w:t>
+      </w:r>
+      <w:r>
+        <w:rPr>
+          <w:u w:val="single"/>
+          <w:lang w:val="en-US"/>
+        </w:rPr>
+        <w:t>,</w:t>
+      </w:r>
+      <w:r>
+        <w:rPr>
+          <w:lang w:val="en-US"/>
+        </w:rPr>
+        <w:t xml:space="preserve"> </w:t>
+      </w:r>
+      <w:proofErr w:type="spellStart"/>
+      <w:r>
+        <w:rPr>
+          <w:u w:val="single"/>
+          <w:lang w:val="en-US"/>
+        </w:rPr>
+        <w:t>professionnel_id</w:t>
+      </w:r>
+      <w:proofErr w:type="spellEnd"/>
+      <w:proofErr w:type="gramStart"/>
+      <w:r>
+        <w:rPr>
+          <w:lang w:val="en-US"/>
+        </w:rPr>
+        <w:t>*</w:t>
+      </w:r>
+      <w:r>
+        <w:rPr>
+          <w:u w:val="single"/>
+          <w:lang w:val="en-US"/>
+        </w:rPr>
+        <w:t>,</w:t>
+      </w:r>
+      <w:proofErr w:type="spellStart"/>
+      <w:r>
+        <w:rPr>
+          <w:lang w:val="en-US"/>
+        </w:rPr>
+        <w:t>job</w:t>
+      </w:r>
+      <w:proofErr w:type="gramEnd"/>
+      <w:r>
+        <w:rPr>
+          <w:lang w:val="en-US"/>
+        </w:rPr>
+        <w:t>_id</w:t>
+      </w:r>
+      <w:proofErr w:type="spellEnd"/>
+      <w:r>
+        <w:rPr>
+          <w:lang w:val="en-US"/>
+        </w:rPr>
+        <w:t>*</w:t>
+      </w:r>
+      <w:r>
+        <w:rPr>
+          <w:lang w:val="en-US"/>
+        </w:rPr>
+        <w:t>)</w:t>
+      </w:r>
+      <w:r>
+        <w:rPr>
+          <w:lang w:val="en-US"/>
+        </w:rPr>
+        <w:t>;</w:t>
+      </w:r>
+    </w:p>
+    <w:p>
+      <w:pPr>
+        <w:pStyle w:val="Paragraph"/>
+        <w:jc w:val="both"/>
+        <w:rPr>
+          <w:lang w:val="en-US"/>
+        </w:rPr>
+      </w:pPr>
+      <w:r>
+        <w:rPr>
+          <w:lang w:val="en-US"/>
+        </w:rPr>
+        <w:t>Job (</w:t>
+      </w:r>
+      <w:proofErr w:type="spellStart"/>
+      <w:r>
+        <w:rPr>
+          <w:u w:val="single"/>
+          <w:lang w:val="en-US"/>
+        </w:rPr>
+        <w:t>job_id</w:t>
+      </w:r>
+      <w:proofErr w:type="spellEnd"/>
+      <w:r>
+        <w:rPr>
+          <w:lang w:val="en-US"/>
+        </w:rPr>
+        <w:t xml:space="preserve">, </w:t>
+      </w:r>
+      <w:proofErr w:type="spellStart"/>
+      <w:r>
+        <w:rPr>
+          <w:u w:val="single"/>
+          <w:lang w:val="en-US"/>
+        </w:rPr>
+        <w:t>client_id</w:t>
+      </w:r>
+      <w:proofErr w:type="spellEnd"/>
+      <w:r>
+        <w:rPr>
+          <w:lang w:val="en-US"/>
+        </w:rPr>
+        <w:t>*</w:t>
+      </w:r>
+      <w:r>
+        <w:rPr>
+          <w:lang w:val="en-US"/>
+        </w:rPr>
+        <w:t xml:space="preserve">, </w:t>
+      </w:r>
+      <w:proofErr w:type="spellStart"/>
+      <w:r>
+        <w:rPr>
+          <w:lang w:val="en-US"/>
+        </w:rPr>
+        <w:t>professionnel_id</w:t>
+      </w:r>
+      <w:proofErr w:type="spellEnd"/>
+      <w:r>
+        <w:rPr>
+          <w:lang w:val="en-US"/>
+        </w:rPr>
+        <w:t>*</w:t>
+      </w:r>
+      <w:r>
+        <w:rPr>
+          <w:lang w:val="en-US"/>
+        </w:rPr>
+        <w:t xml:space="preserve">, title, </w:t>
+      </w:r>
+      <w:proofErr w:type="spellStart"/>
+      <w:proofErr w:type="gramStart"/>
+      <w:r>
+        <w:rPr>
+          <w:lang w:val="en-US"/>
+        </w:rPr>
+        <w:t>category,subCategory</w:t>
+      </w:r>
+      <w:proofErr w:type="spellEnd"/>
+      <w:proofErr w:type="gramEnd"/>
+      <w:r>
+        <w:rPr>
+          <w:lang w:val="en-US"/>
+        </w:rPr>
+        <w:t>, wilaya, city, budget, description, feedback, rate)</w:t>
+      </w:r>
+    </w:p>
+    <w:p>
+      <w:pPr>
+        <w:pStyle w:val="Paragraph"/>
+        <w:jc w:val="both"/>
+        <w:rPr>
+          <w:lang w:val="en-US"/>
+        </w:rPr>
+      </w:pPr>
+      <w:r>
+        <w:rPr>
+          <w:lang w:val="en-US"/>
+        </w:rPr>
+        <w:t>Contact (</w:t>
+      </w:r>
+      <w:proofErr w:type="spellStart"/>
+      <w:r>
+        <w:rPr>
+          <w:u w:val="single"/>
+          <w:lang w:val="en-US"/>
+        </w:rPr>
+        <w:t>contact_id</w:t>
+      </w:r>
+      <w:proofErr w:type="spellEnd"/>
+      <w:r>
+        <w:rPr>
+          <w:lang w:val="en-US"/>
+        </w:rPr>
+        <w:t>,</w:t>
+      </w:r>
+      <w:r>
+        <w:rPr>
+          <w:lang w:val="en-US"/>
+        </w:rPr>
+        <w:t xml:space="preserve"> </w:t>
+      </w:r>
+      <w:proofErr w:type="spellStart"/>
+      <w:r>
+        <w:rPr>
+          <w:lang w:val="en-US"/>
+        </w:rPr>
+        <w:t>client_id</w:t>
+      </w:r>
+      <w:proofErr w:type="spellEnd"/>
+      <w:r>
+        <w:rPr>
+          <w:lang w:val="en-US"/>
+        </w:rPr>
+        <w:t>*</w:t>
+      </w:r>
+      <w:r>
+        <w:rPr>
+          <w:lang w:val="en-US"/>
+        </w:rPr>
+        <w:t>,</w:t>
+      </w:r>
+      <w:r>
+        <w:rPr>
+          <w:lang w:val="en-US"/>
+        </w:rPr>
+        <w:t xml:space="preserve"> </w:t>
+      </w:r>
+      <w:proofErr w:type="spellStart"/>
+      <w:r>
+        <w:rPr>
+          <w:lang w:val="en-US"/>
+        </w:rPr>
+        <w:t>professionnel_id</w:t>
+      </w:r>
+      <w:proofErr w:type="spellEnd"/>
+      <w:r>
+        <w:rPr>
+          <w:lang w:val="en-US"/>
+        </w:rPr>
+        <w:t>*</w:t>
+      </w:r>
+      <w:r>
+        <w:rPr>
+          <w:lang w:val="en-US"/>
+        </w:rPr>
+        <w:t>)</w:t>
+      </w:r>
+    </w:p>
+    <w:p>
+      <w:pPr>
+        <w:pStyle w:val="Paragraph"/>
+        <w:jc w:val="both"/>
+        <w:rPr>
+          <w:lang w:val="en-US"/>
+        </w:rPr>
+      </w:pPr>
+      <w:r>
+        <w:rPr>
+          <w:lang w:val="en-US"/>
+        </w:rPr>
+        <w:t>Message</w:t>
+      </w:r>
+      <w:r>
+        <w:rPr>
+          <w:lang w:val="en-US"/>
+        </w:rPr>
+        <w:t xml:space="preserve"> </w:t>
+      </w:r>
+      <w:r>
+        <w:rPr>
+          <w:lang w:val="en-US"/>
+        </w:rPr>
+        <w:t>(</w:t>
+      </w:r>
+      <w:proofErr w:type="spellStart"/>
+      <w:r>
+        <w:rPr>
+          <w:u w:val="single"/>
+          <w:lang w:val="en-US"/>
+        </w:rPr>
+        <w:t>message_id</w:t>
+      </w:r>
+      <w:proofErr w:type="spellEnd"/>
+      <w:r>
+        <w:rPr>
+          <w:lang w:val="en-US"/>
+        </w:rPr>
+        <w:t>,</w:t>
+      </w:r>
+      <w:r>
+        <w:rPr>
+          <w:lang w:val="en-US"/>
+        </w:rPr>
+        <w:t xml:space="preserve"> </w:t>
+      </w:r>
+      <w:proofErr w:type="spellStart"/>
+      <w:r>
+        <w:rPr>
+          <w:u w:val="single"/>
+          <w:lang w:val="en-US"/>
+        </w:rPr>
+        <w:t>contact_id</w:t>
+      </w:r>
+      <w:proofErr w:type="spellEnd"/>
+      <w:r>
+        <w:rPr>
+          <w:lang w:val="en-US"/>
+        </w:rPr>
+        <w:t xml:space="preserve">*, </w:t>
+      </w:r>
+      <w:proofErr w:type="spellStart"/>
+      <w:r>
+        <w:rPr>
+          <w:lang w:val="en-US"/>
+        </w:rPr>
+        <w:t>sender_id</w:t>
+      </w:r>
+      <w:proofErr w:type="spellEnd"/>
+      <w:r>
+        <w:rPr>
+          <w:lang w:val="en-US"/>
+        </w:rPr>
+        <w:t xml:space="preserve">, </w:t>
+      </w:r>
+      <w:proofErr w:type="spellStart"/>
+      <w:r>
+        <w:rPr>
+          <w:lang w:val="en-US"/>
+        </w:rPr>
+        <w:t>recipient_id</w:t>
+      </w:r>
+      <w:proofErr w:type="spellEnd"/>
+      <w:r>
+        <w:rPr>
+          <w:lang w:val="en-US"/>
+        </w:rPr>
+        <w:t>,</w:t>
+      </w:r>
+      <w:r>
+        <w:rPr>
+          <w:lang w:val="en-US"/>
+        </w:rPr>
+        <w:t xml:space="preserve"> </w:t>
+      </w:r>
+      <w:proofErr w:type="spellStart"/>
+      <w:r>
+        <w:rPr>
+          <w:lang w:val="en-US"/>
+        </w:rPr>
+        <w:t>senderType</w:t>
+      </w:r>
+      <w:proofErr w:type="spellEnd"/>
+      <w:r>
+        <w:rPr>
+          <w:lang w:val="en-US"/>
+        </w:rPr>
+        <w:t xml:space="preserve">, </w:t>
+      </w:r>
+      <w:proofErr w:type="spellStart"/>
+      <w:r>
+        <w:rPr>
+          <w:lang w:val="en-US"/>
+        </w:rPr>
+        <w:t>recipientType</w:t>
+      </w:r>
+      <w:proofErr w:type="spellEnd"/>
+      <w:r>
+        <w:rPr>
+          <w:lang w:val="en-US"/>
+        </w:rPr>
+        <w:t xml:space="preserve">, </w:t>
+      </w:r>
+      <w:proofErr w:type="spellStart"/>
+      <w:r>
+        <w:rPr>
+          <w:lang w:val="en-US"/>
+        </w:rPr>
+        <w:t>message_type</w:t>
+      </w:r>
+      <w:proofErr w:type="spellEnd"/>
+      <w:r>
+        <w:rPr>
+          <w:lang w:val="en-US"/>
+        </w:rPr>
+        <w:t xml:space="preserve">, </w:t>
+      </w:r>
+      <w:proofErr w:type="spellStart"/>
+      <w:r>
+        <w:rPr>
+          <w:lang w:val="en-US"/>
+        </w:rPr>
+        <w:t>message_url</w:t>
+      </w:r>
+      <w:proofErr w:type="spellEnd"/>
+      <w:r>
+        <w:rPr>
+          <w:lang w:val="en-US"/>
+        </w:rPr>
+        <w:t xml:space="preserve">, </w:t>
+      </w:r>
+      <w:proofErr w:type="spellStart"/>
+      <w:r>
+        <w:rPr>
+          <w:lang w:val="en-US"/>
+        </w:rPr>
+        <w:t>message_filename</w:t>
+      </w:r>
+      <w:proofErr w:type="spellEnd"/>
+      <w:r>
+        <w:rPr>
+          <w:lang w:val="en-US"/>
+        </w:rPr>
+        <w:t xml:space="preserve">, </w:t>
+      </w:r>
+      <w:proofErr w:type="spellStart"/>
+      <w:r>
+        <w:rPr>
+          <w:lang w:val="en-US"/>
+        </w:rPr>
+        <w:t>message_content</w:t>
+      </w:r>
+      <w:proofErr w:type="spellEnd"/>
+      <w:r>
+        <w:rPr>
+          <w:lang w:val="en-US"/>
+        </w:rPr>
+        <w:t>, time)</w:t>
+      </w:r>
+    </w:p>
+    <w:p>
+      <w:pPr>
+        <w:pStyle w:val="Paragraph"/>
+        <w:rPr>
+          <w:lang w:val="en-US"/>
+        </w:rPr>
+      </w:pPr>
+    </w:p>
+    <w:p>
+      <w:pPr>
         <w:pStyle w:val="titre"/>
         <w:numPr>
           <w:ilvl w:val="0"/>
@@ -8387,10 +9988,10 @@
           <w:noProof/>
         </w:rPr>
         <w:drawing>
-          <wp:inline distT="0" distB="0" distL="0" distR="0" wp14:anchorId="4D695626" wp14:editId="5552A76E">
-            <wp:extent cx="5760720" cy="2726055"/>
-            <wp:effectExtent l="0" t="0" r="0" b="0"/>
-            <wp:docPr id="1379353729" name="Picture 5"/>
+          <wp:inline distT="0" distB="0" distL="0" distR="0" wp14:anchorId="0E6671E0" wp14:editId="0238A9A8">
+            <wp:extent cx="5972810" cy="3145790"/>
+            <wp:effectExtent l="0" t="0" r="8890" b="0"/>
+            <wp:docPr id="1648092313" name="Picture 4"/>
             <wp:cNvGraphicFramePr>
               <a:graphicFrameLocks xmlns:a="http://schemas.openxmlformats.org/drawingml/2006/main" noChangeAspect="1"/>
             </wp:cNvGraphicFramePr>
@@ -8398,7 +9999,7 @@
               <a:graphicData uri="http://schemas.openxmlformats.org/drawingml/2006/picture">
                 <pic:pic xmlns:pic="http://schemas.openxmlformats.org/drawingml/2006/picture">
                   <pic:nvPicPr>
-                    <pic:cNvPr id="0" name="Picture 5"/>
+                    <pic:cNvPr id="0" name="Picture 10"/>
                     <pic:cNvPicPr>
                       <a:picLocks noChangeAspect="1" noChangeArrowheads="1"/>
                     </pic:cNvPicPr>
@@ -8419,7 +10020,7 @@
                   <pic:spPr bwMode="auto">
                     <a:xfrm>
                       <a:off x="0" y="0"/>
-                      <a:ext cx="5760720" cy="2726055"/>
+                      <a:ext cx="5972810" cy="3145790"/>
                     </a:xfrm>
                     <a:prstGeom prst="rect">
                       <a:avLst/>
@@ -8512,11 +10113,12 @@
         <w:rPr>
           <w:noProof/>
         </w:rPr>
+        <w:lastRenderedPageBreak/>
         <w:drawing>
-          <wp:inline distT="0" distB="0" distL="0" distR="0" wp14:anchorId="44F7F89B" wp14:editId="4E275E7C">
-            <wp:extent cx="3001010" cy="2232660"/>
+          <wp:inline distT="0" distB="0" distL="0" distR="0" wp14:anchorId="37A90B8B" wp14:editId="239ABC5B">
+            <wp:extent cx="5972810" cy="2172970"/>
             <wp:effectExtent l="0" t="0" r="8890" b="0"/>
-            <wp:docPr id="67491434" name="Picture 6"/>
+            <wp:docPr id="241531286" name="Picture 6"/>
             <wp:cNvGraphicFramePr>
               <a:graphicFrameLocks xmlns:a="http://schemas.openxmlformats.org/drawingml/2006/main" noChangeAspect="1"/>
             </wp:cNvGraphicFramePr>
@@ -8524,7 +10126,7 @@
               <a:graphicData uri="http://schemas.openxmlformats.org/drawingml/2006/picture">
                 <pic:pic xmlns:pic="http://schemas.openxmlformats.org/drawingml/2006/picture">
                   <pic:nvPicPr>
-                    <pic:cNvPr id="0" name="Picture 6"/>
+                    <pic:cNvPr id="0" name="Picture 17"/>
                     <pic:cNvPicPr>
                       <a:picLocks noChangeAspect="1" noChangeArrowheads="1"/>
                     </pic:cNvPicPr>
@@ -8545,7 +10147,7 @@
                   <pic:spPr bwMode="auto">
                     <a:xfrm>
                       <a:off x="0" y="0"/>
-                      <a:ext cx="3001010" cy="2232660"/>
+                      <a:ext cx="5972810" cy="2172970"/>
                     </a:xfrm>
                     <a:prstGeom prst="rect">
                       <a:avLst/>
@@ -8567,6 +10169,12 @@
         </w:rPr>
         <w:t xml:space="preserve"> </w:t>
       </w:r>
+      <w:r>
+        <w:rPr>
+          <w:noProof/>
+        </w:rPr>
+        <w:t xml:space="preserve"> </w:t>
+      </w:r>
     </w:p>
     <w:p>
       <w:pPr>
@@ -8581,7 +10189,6 @@
         <w:rPr>
           <w:noProof/>
         </w:rPr>
-        <w:lastRenderedPageBreak/>
         <w:drawing>
           <wp:inline distT="0" distB="0" distL="0" distR="0" wp14:anchorId="4F4BD0E5" wp14:editId="2A99D33C">
             <wp:extent cx="3063240" cy="4291330"/>
@@ -8644,6 +10251,7 @@
         <w:rPr>
           <w:noProof/>
         </w:rPr>
+        <w:lastRenderedPageBreak/>
         <w:drawing>
           <wp:inline distT="0" distB="0" distL="0" distR="0" wp14:anchorId="56A74754" wp14:editId="001D87DA">
             <wp:extent cx="2350770" cy="2451735"/>
@@ -8813,6 +10421,15 @@
     </w:p>
     <w:p>
       <w:pPr>
+        <w:pStyle w:val="titre"/>
+        <w:jc w:val="center"/>
+        <w:rPr>
+          <w:lang w:val="fr-FR" w:bidi="ar-DZ"/>
+        </w:rPr>
+      </w:pPr>
+    </w:p>
+    <w:p>
+      <w:pPr>
         <w:rPr>
           <w:rFonts w:ascii="Berlin Sans FB Demi" w:hAnsi="Berlin Sans FB Demi"/>
           <w:sz w:val="32"/>
@@ -8826,6 +10443,80 @@
         </w:rPr>
         <w:br w:type="page"/>
       </w:r>
+      <w:r>
+        <w:rPr>
+          <w:noProof/>
+        </w:rPr>
+        <w:lastRenderedPageBreak/>
+        <w:drawing>
+          <wp:inline distT="0" distB="0" distL="0" distR="0" wp14:anchorId="31297359" wp14:editId="3FE3DCCF">
+            <wp:extent cx="5972810" cy="4438015"/>
+            <wp:effectExtent l="0" t="0" r="8890" b="635"/>
+            <wp:docPr id="919008106" name="Picture 3"/>
+            <wp:cNvGraphicFramePr>
+              <a:graphicFrameLocks xmlns:a="http://schemas.openxmlformats.org/drawingml/2006/main" noChangeAspect="1"/>
+            </wp:cNvGraphicFramePr>
+            <a:graphic xmlns:a="http://schemas.openxmlformats.org/drawingml/2006/main">
+              <a:graphicData uri="http://schemas.openxmlformats.org/drawingml/2006/picture">
+                <pic:pic xmlns:pic="http://schemas.openxmlformats.org/drawingml/2006/picture">
+                  <pic:nvPicPr>
+                    <pic:cNvPr id="0" name="Picture 8"/>
+                    <pic:cNvPicPr>
+                      <a:picLocks noChangeAspect="1" noChangeArrowheads="1"/>
+                    </pic:cNvPicPr>
+                  </pic:nvPicPr>
+                  <pic:blipFill>
+                    <a:blip r:embed="rId22" cstate="print">
+                      <a:extLst>
+                        <a:ext uri="{28A0092B-C50C-407E-A947-70E740481C1C}">
+                          <a14:useLocalDpi xmlns:a14="http://schemas.microsoft.com/office/drawing/2010/main" val="0"/>
+                        </a:ext>
+                      </a:extLst>
+                    </a:blip>
+                    <a:srcRect/>
+                    <a:stretch>
+                      <a:fillRect/>
+                    </a:stretch>
+                  </pic:blipFill>
+                  <pic:spPr bwMode="auto">
+                    <a:xfrm>
+                      <a:off x="0" y="0"/>
+                      <a:ext cx="5972810" cy="4438015"/>
+                    </a:xfrm>
+                    <a:prstGeom prst="rect">
+                      <a:avLst/>
+                    </a:prstGeom>
+                    <a:noFill/>
+                    <a:ln>
+                      <a:noFill/>
+                    </a:ln>
+                  </pic:spPr>
+                </pic:pic>
+              </a:graphicData>
+            </a:graphic>
+          </wp:inline>
+        </w:drawing>
+      </w:r>
+    </w:p>
+    <w:p>
+      <w:pPr>
+        <w:rPr>
+          <w:rFonts w:ascii="Bahnschrift Light" w:hAnsi="Bahnschrift Light"/>
+          <w:b/>
+          <w:bCs/>
+          <w:color w:val="00B050"/>
+          <w:sz w:val="24"/>
+          <w:szCs w:val="24"/>
+        </w:rPr>
+      </w:pPr>
+      <w:r>
+        <w:rPr>
+          <w:b/>
+          <w:bCs/>
+          <w:color w:val="00B050"/>
+        </w:rPr>
+        <w:br w:type="page"/>
+      </w:r>
     </w:p>
     <w:p>
       <w:pPr>
@@ -8846,7 +10537,7 @@
         </w:rPr>
         <w:t xml:space="preserve"> </w:t>
       </w:r>
-      <w:hyperlink r:id="rId22" w:history="1">
+      <w:hyperlink r:id="rId23" w:history="1">
         <w:r>
           <w:rPr>
             <w:rStyle w:val="Hyperlink"/>
@@ -8918,7 +10609,7 @@
         </w:rPr>
         <w:t xml:space="preserve"> </w:t>
       </w:r>
-      <w:hyperlink r:id="rId23" w:history="1">
+      <w:hyperlink r:id="rId24" w:history="1">
         <w:r>
           <w:rPr>
             <w:rStyle w:val="Hyperlink"/>
@@ -8978,7 +10669,7 @@
         </w:rPr>
         <w:t xml:space="preserve"> </w:t>
       </w:r>
-      <w:hyperlink r:id="rId24" w:history="1">
+      <w:hyperlink r:id="rId25" w:history="1">
         <w:r>
           <w:rPr>
             <w:rStyle w:val="Hyperlink"/>
@@ -9008,7 +10699,7 @@
         </w:rPr>
         <w:t xml:space="preserve"> </w:t>
       </w:r>
-      <w:hyperlink r:id="rId25" w:history="1">
+      <w:hyperlink r:id="rId26" w:history="1">
         <w:r>
           <w:rPr>
             <w:rStyle w:val="Hyperlink"/>
@@ -9091,7 +10782,7 @@
         </w:rPr>
         <w:t xml:space="preserve"> </w:t>
       </w:r>
-      <w:hyperlink r:id="rId26" w:history="1">
+      <w:hyperlink r:id="rId27" w:history="1">
         <w:r>
           <w:rPr>
             <w:rStyle w:val="Hyperlink"/>
@@ -9136,7 +10827,7 @@
         </w:rPr>
         <w:t xml:space="preserve"> </w:t>
       </w:r>
-      <w:hyperlink r:id="rId27" w:history="1">
+      <w:hyperlink r:id="rId28" w:history="1">
         <w:r>
           <w:rPr>
             <w:rStyle w:val="Hyperlink"/>
@@ -9466,7 +11157,7 @@
       </w:r>
     </w:p>
     <w:sectPr>
-      <w:headerReference w:type="first" r:id="rId28"/>
+      <w:headerReference w:type="first" r:id="rId29"/>
       <w:pgSz w:w="12240" w:h="15840"/>
       <w:pgMar w:top="1417" w:right="1417" w:bottom="1417" w:left="1417" w:header="144" w:footer="720" w:gutter="0"/>
       <w:cols w:space="720"/>

</xml_diff>